<commit_message>
delete item in cart, update UI shopping cart, add a item more times
</commit_message>
<xml_diff>
--- a/J3.L.P0006. Car rental.docx
+++ b/J3.L.P0006. Car rental.docx
@@ -1058,46 +1058,53 @@
           <w:color w:val="FF0000"/>
           <w:highlight w:val="yellow"/>
         </w:rPr>
-        <w:t xml:space="preserve"> date</w:t>
-      </w:r>
-      <w:r>
-        <w:rPr>
-          <w:color w:val="FF0000"/>
-        </w:rPr>
-        <w:t xml:space="preserve"> </w:t>
-      </w:r>
-      <w:r>
-        <w:rPr>
-          <w:color w:val="000000"/>
-        </w:rPr>
-        <w:t xml:space="preserve">and </w:t>
-      </w:r>
-      <w:r>
-        <w:rPr>
-          <w:color w:val="FF0000"/>
-        </w:rPr>
-        <w:t xml:space="preserve">amount of </w:t>
-      </w:r>
-      <w:r>
-        <w:rPr>
-          <w:color w:val="FF0000"/>
-        </w:rPr>
-        <w:t>car</w:t>
-      </w:r>
-      <w:r>
-        <w:rPr>
-          <w:color w:val="FF0000"/>
-        </w:rPr>
-        <w:t>.</w:t>
-      </w:r>
-      <w:r>
-        <w:rPr>
-          <w:color w:val="000000"/>
-        </w:rPr>
-        <w:t xml:space="preserve"> </w:t>
+        <w:t xml:space="preserve"> dat</w:t>
       </w:r>
       <w:bookmarkStart w:id="1" w:name="_GoBack"/>
       <w:bookmarkEnd w:id="1"/>
+      <w:r>
+        <w:rPr>
+          <w:color w:val="FF0000"/>
+          <w:highlight w:val="yellow"/>
+        </w:rPr>
+        <w:t>e</w:t>
+      </w:r>
+      <w:r>
+        <w:rPr>
+          <w:color w:val="FF0000"/>
+        </w:rPr>
+        <w:t xml:space="preserve"> </w:t>
+      </w:r>
+      <w:r>
+        <w:rPr>
+          <w:color w:val="000000"/>
+        </w:rPr>
+        <w:t xml:space="preserve">and </w:t>
+      </w:r>
+      <w:r>
+        <w:rPr>
+          <w:color w:val="FF0000"/>
+        </w:rPr>
+        <w:t xml:space="preserve">amount of </w:t>
+      </w:r>
+      <w:r>
+        <w:rPr>
+          <w:color w:val="FF0000"/>
+        </w:rPr>
+        <w:t>car</w:t>
+      </w:r>
+      <w:r>
+        <w:rPr>
+          <w:color w:val="FF0000"/>
+        </w:rPr>
+        <w:t>.</w:t>
+      </w:r>
+      <w:r>
+        <w:rPr>
+          <w:color w:val="000000"/>
+        </w:rPr>
+        <w:t xml:space="preserve"> </w:t>
+      </w:r>
     </w:p>
     <w:p>
       <w:pPr>
@@ -1879,20 +1886,29 @@
       <w:r>
         <w:rPr>
           <w:color w:val="000000"/>
+          <w:highlight w:val="yellow"/>
         </w:rPr>
         <w:t xml:space="preserve">Support delete function to delete the </w:t>
       </w:r>
       <w:r>
         <w:rPr>
           <w:color w:val="000000"/>
+          <w:highlight w:val="yellow"/>
         </w:rPr>
         <w:t xml:space="preserve">order </w:t>
       </w:r>
       <w:r>
         <w:rPr>
           <w:color w:val="000000"/>
-        </w:rPr>
-        <w:t xml:space="preserve">(update the status of </w:t>
+          <w:highlight w:val="yellow"/>
+        </w:rPr>
+        <w:t>(update the status</w:t>
+      </w:r>
+      <w:r>
+        <w:rPr>
+          <w:color w:val="000000"/>
+        </w:rPr>
+        <w:t xml:space="preserve"> of </w:t>
       </w:r>
       <w:r>
         <w:rPr>

</xml_diff>